<commit_message>
A file is modified
</commit_message>
<xml_diff>
--- a/Answers to Testing_questions/Answers to Testing_questions.docx
+++ b/Answers to Testing_questions/Answers to Testing_questions.docx
@@ -2457,9 +2457,463 @@
     <w:p>
       <w:pPr>
         <w:pStyle w:val="a3"/>
-      </w:pPr>
+        <w:numPr>
+          <w:ilvl w:val="0"/>
+          <w:numId w:val="1"/>
+        </w:numPr>
+        <w:rPr>
+          <w:b/>
+        </w:rPr>
+      </w:pPr>
+      <w:r>
+        <w:rPr>
+          <w:b/>
+        </w:rPr>
+        <w:t>Принципы тестирования:</w:t>
+      </w:r>
+    </w:p>
+    <w:p>
+      <w:pPr>
+        <w:pStyle w:val="a3"/>
+        <w:numPr>
+          <w:ilvl w:val="0"/>
+          <w:numId w:val="2"/>
+        </w:numPr>
+      </w:pPr>
+      <w:r>
+        <w:rPr>
+          <w:u w:val="single"/>
+        </w:rPr>
+        <w:t xml:space="preserve">Тестирование демонстрирует наличие </w:t>
+      </w:r>
+      <w:proofErr w:type="spellStart"/>
+      <w:r>
+        <w:rPr>
+          <w:u w:val="single"/>
+        </w:rPr>
+        <w:t>деффектов</w:t>
+      </w:r>
+      <w:proofErr w:type="spellEnd"/>
+      <w:r>
+        <w:t xml:space="preserve"> (</w:t>
+      </w:r>
+      <w:r>
+        <w:rPr>
+          <w:lang w:val="en-US"/>
+        </w:rPr>
+        <w:t>Testing</w:t>
+      </w:r>
+      <w:r>
+        <w:t xml:space="preserve"> </w:t>
+      </w:r>
+      <w:r>
+        <w:rPr>
+          <w:lang w:val="en-US"/>
+        </w:rPr>
+        <w:t>shows</w:t>
+      </w:r>
+      <w:r>
+        <w:t xml:space="preserve"> </w:t>
+      </w:r>
+      <w:r>
+        <w:rPr>
+          <w:lang w:val="en-US"/>
+        </w:rPr>
+        <w:t>presence</w:t>
+      </w:r>
+      <w:r>
+        <w:t xml:space="preserve"> </w:t>
+      </w:r>
+      <w:r>
+        <w:rPr>
+          <w:lang w:val="en-US"/>
+        </w:rPr>
+        <w:t>of</w:t>
+      </w:r>
+      <w:r>
+        <w:t xml:space="preserve"> </w:t>
+      </w:r>
+      <w:r>
+        <w:rPr>
+          <w:lang w:val="en-US"/>
+        </w:rPr>
+        <w:t>defects</w:t>
+      </w:r>
+      <w:r>
+        <w:t>)</w:t>
+      </w:r>
+    </w:p>
+    <w:p>
+      <w:pPr>
+        <w:pStyle w:val="a3"/>
+        <w:ind w:left="1080"/>
+      </w:pPr>
+      <w:r>
+        <w:t xml:space="preserve">Тестирование только снижает вероятность наличия </w:t>
+      </w:r>
+      <w:proofErr w:type="spellStart"/>
+      <w:r>
+        <w:t>деффектов</w:t>
+      </w:r>
+      <w:proofErr w:type="spellEnd"/>
+      <w:r>
+        <w:t>, но не гарантирует их отсутствие</w:t>
+      </w:r>
+      <w:r>
+        <w:t>;</w:t>
+      </w:r>
+    </w:p>
+    <w:p>
+      <w:pPr>
+        <w:pStyle w:val="a3"/>
+        <w:numPr>
+          <w:ilvl w:val="0"/>
+          <w:numId w:val="2"/>
+        </w:numPr>
+        <w:rPr>
+          <w:lang w:val="en-US"/>
+        </w:rPr>
+      </w:pPr>
+      <w:r>
+        <w:rPr>
+          <w:u w:val="single"/>
+        </w:rPr>
+        <w:t>Исчерпывающее тестирование невозможно</w:t>
+      </w:r>
+      <w:r>
+        <w:t xml:space="preserve"> (</w:t>
+      </w:r>
+      <w:r>
+        <w:rPr>
+          <w:lang w:val="en-US"/>
+        </w:rPr>
+        <w:t>Exhaustive testing is impossible)</w:t>
+      </w:r>
+    </w:p>
+    <w:p>
+      <w:pPr>
+        <w:pStyle w:val="a3"/>
+        <w:ind w:left="1080"/>
+      </w:pPr>
+      <w:r>
+        <w:t>Полное тестирование с использованием всех входных комбинаций данных, результатов и предусловий физически невыполнимо (исключение – тривиальные случаи);</w:t>
+      </w:r>
       <w:bookmarkStart w:id="0" w:name="_GoBack"/>
       <w:bookmarkEnd w:id="0"/>
+    </w:p>
+    <w:p>
+      <w:pPr>
+        <w:pStyle w:val="a3"/>
+        <w:numPr>
+          <w:ilvl w:val="0"/>
+          <w:numId w:val="2"/>
+        </w:numPr>
+      </w:pPr>
+      <w:r>
+        <w:rPr>
+          <w:u w:val="single"/>
+        </w:rPr>
+        <w:t>Ранее тестирование ПО</w:t>
+      </w:r>
+      <w:r>
+        <w:t xml:space="preserve"> (</w:t>
+      </w:r>
+      <w:r>
+        <w:rPr>
+          <w:lang w:val="en-US"/>
+        </w:rPr>
+        <w:t>Early</w:t>
+      </w:r>
+      <w:r>
+        <w:t xml:space="preserve"> </w:t>
+      </w:r>
+      <w:r>
+        <w:rPr>
+          <w:lang w:val="en-US"/>
+        </w:rPr>
+        <w:t>testing</w:t>
+      </w:r>
+      <w:r>
+        <w:t>)</w:t>
+      </w:r>
+    </w:p>
+    <w:p>
+      <w:pPr>
+        <w:pStyle w:val="a3"/>
+        <w:ind w:left="1080"/>
+      </w:pPr>
+      <w:r>
+        <w:t xml:space="preserve">Следует начинать тестирование на ранних стадиях жизненного цикла разработки ПО, чтобы найти </w:t>
+      </w:r>
+      <w:proofErr w:type="spellStart"/>
+      <w:r>
+        <w:t>деффекты</w:t>
+      </w:r>
+      <w:proofErr w:type="spellEnd"/>
+      <w:r>
+        <w:t xml:space="preserve"> как можно раньше;</w:t>
+      </w:r>
+    </w:p>
+    <w:p>
+      <w:pPr>
+        <w:pStyle w:val="a3"/>
+        <w:numPr>
+          <w:ilvl w:val="0"/>
+          <w:numId w:val="2"/>
+        </w:numPr>
+        <w:rPr>
+          <w:lang w:val="en-US"/>
+        </w:rPr>
+      </w:pPr>
+      <w:r>
+        <w:rPr>
+          <w:u w:val="single"/>
+        </w:rPr>
+        <w:t xml:space="preserve">Скопление </w:t>
+      </w:r>
+      <w:proofErr w:type="spellStart"/>
+      <w:r>
+        <w:rPr>
+          <w:u w:val="single"/>
+        </w:rPr>
+        <w:t>деффектов</w:t>
+      </w:r>
+      <w:proofErr w:type="spellEnd"/>
+      <w:r>
+        <w:t xml:space="preserve"> </w:t>
+      </w:r>
+      <w:r>
+        <w:rPr>
+          <w:lang w:val="en-US"/>
+        </w:rPr>
+        <w:t>(</w:t>
+      </w:r>
+      <w:proofErr w:type="spellStart"/>
+      <w:r>
+        <w:rPr>
+          <w:lang w:val="en-US"/>
+        </w:rPr>
+        <w:t>Deffect</w:t>
+      </w:r>
+      <w:proofErr w:type="spellEnd"/>
+      <w:r>
+        <w:rPr>
+          <w:lang w:val="en-US"/>
+        </w:rPr>
+        <w:t xml:space="preserve"> clustering)</w:t>
+      </w:r>
+    </w:p>
+    <w:p>
+      <w:pPr>
+        <w:pStyle w:val="a3"/>
+        <w:ind w:left="1080"/>
+      </w:pPr>
+      <w:r>
+        <w:t xml:space="preserve">Большая часть </w:t>
+      </w:r>
+      <w:proofErr w:type="spellStart"/>
+      <w:r>
+        <w:t>деффектов</w:t>
+      </w:r>
+      <w:proofErr w:type="spellEnd"/>
+      <w:r>
+        <w:t xml:space="preserve"> находится в ограниченном количестве модулей</w:t>
+      </w:r>
+      <w:r>
+        <w:t>;</w:t>
+      </w:r>
+    </w:p>
+    <w:p>
+      <w:pPr>
+        <w:pStyle w:val="a3"/>
+        <w:numPr>
+          <w:ilvl w:val="0"/>
+          <w:numId w:val="2"/>
+        </w:numPr>
+      </w:pPr>
+      <w:r>
+        <w:rPr>
+          <w:u w:val="single"/>
+        </w:rPr>
+        <w:t>Парадокс пестицида</w:t>
+      </w:r>
+      <w:r>
+        <w:t xml:space="preserve"> </w:t>
+      </w:r>
+      <w:r>
+        <w:rPr>
+          <w:lang w:val="en-US"/>
+        </w:rPr>
+        <w:t xml:space="preserve">(Pesticide paradox) </w:t>
+      </w:r>
+    </w:p>
+    <w:p>
+      <w:pPr>
+        <w:pStyle w:val="a3"/>
+        <w:ind w:left="1080"/>
+      </w:pPr>
+      <w:r>
+        <w:t xml:space="preserve">Если повторять одни и те же тестовые сценарии снова и снова, в какой-то моменты этот набор тестов перестанет выявлять новые </w:t>
+      </w:r>
+      <w:proofErr w:type="spellStart"/>
+      <w:r>
+        <w:t>дуффекты</w:t>
+      </w:r>
+      <w:proofErr w:type="spellEnd"/>
+      <w:r>
+        <w:t>;</w:t>
+      </w:r>
+    </w:p>
+    <w:p>
+      <w:pPr>
+        <w:pStyle w:val="a3"/>
+        <w:numPr>
+          <w:ilvl w:val="0"/>
+          <w:numId w:val="2"/>
+        </w:numPr>
+      </w:pPr>
+      <w:r>
+        <w:rPr>
+          <w:u w:val="single"/>
+        </w:rPr>
+        <w:t>Тестирование зависит от контекста</w:t>
+      </w:r>
+      <w:r>
+        <w:t xml:space="preserve"> (</w:t>
+      </w:r>
+      <w:r>
+        <w:rPr>
+          <w:lang w:val="en-US"/>
+        </w:rPr>
+        <w:t>Testing</w:t>
+      </w:r>
+      <w:r>
+        <w:t xml:space="preserve"> </w:t>
+      </w:r>
+      <w:r>
+        <w:rPr>
+          <w:lang w:val="en-US"/>
+        </w:rPr>
+        <w:t>is</w:t>
+      </w:r>
+      <w:r>
+        <w:t xml:space="preserve"> </w:t>
+      </w:r>
+      <w:r>
+        <w:rPr>
+          <w:lang w:val="en-US"/>
+        </w:rPr>
+        <w:t>context</w:t>
+      </w:r>
+      <w:r>
+        <w:t xml:space="preserve"> </w:t>
+      </w:r>
+      <w:r>
+        <w:rPr>
+          <w:lang w:val="en-US"/>
+        </w:rPr>
+        <w:t>depending</w:t>
+      </w:r>
+      <w:r>
+        <w:t>)</w:t>
+      </w:r>
+    </w:p>
+    <w:p>
+      <w:pPr>
+        <w:pStyle w:val="a3"/>
+        <w:ind w:left="1080"/>
+      </w:pPr>
+      <w:r>
+        <w:t>Тестирование проводится по-разному в зависимости от контекста. Например, программное обеспечение в котором критически важна безопасность, тестируется иначе, чем новостной портал;</w:t>
+      </w:r>
+    </w:p>
+    <w:p>
+      <w:pPr>
+        <w:pStyle w:val="a3"/>
+        <w:numPr>
+          <w:ilvl w:val="0"/>
+          <w:numId w:val="2"/>
+        </w:numPr>
+      </w:pPr>
+      <w:r>
+        <w:rPr>
+          <w:u w:val="single"/>
+        </w:rPr>
+        <w:t>Заблуждение об отсутствии ошибок</w:t>
+      </w:r>
+      <w:r>
+        <w:t xml:space="preserve"> (</w:t>
+      </w:r>
+      <w:r>
+        <w:rPr>
+          <w:lang w:val="en-US"/>
+        </w:rPr>
+        <w:t>Absence</w:t>
+      </w:r>
+      <w:r>
+        <w:t xml:space="preserve"> </w:t>
+      </w:r>
+      <w:r>
+        <w:rPr>
+          <w:lang w:val="en-US"/>
+        </w:rPr>
+        <w:t>of</w:t>
+      </w:r>
+      <w:r>
+        <w:t xml:space="preserve"> </w:t>
+      </w:r>
+      <w:r>
+        <w:rPr>
+          <w:lang w:val="en-US"/>
+        </w:rPr>
+        <w:t>errors</w:t>
+      </w:r>
+      <w:r>
+        <w:t xml:space="preserve"> </w:t>
+      </w:r>
+      <w:r>
+        <w:rPr>
+          <w:lang w:val="en-US"/>
+        </w:rPr>
+        <w:t>fallacy</w:t>
+      </w:r>
+      <w:r>
+        <w:t>)</w:t>
+      </w:r>
+    </w:p>
+    <w:p>
+      <w:pPr>
+        <w:pStyle w:val="a3"/>
+        <w:ind w:left="1080"/>
+      </w:pPr>
+      <w:r>
+        <w:t xml:space="preserve">Отсутствие найденных </w:t>
+      </w:r>
+      <w:proofErr w:type="spellStart"/>
+      <w:r>
+        <w:t>деффектов</w:t>
+      </w:r>
+      <w:proofErr w:type="spellEnd"/>
+      <w:r>
+        <w:t xml:space="preserve"> при тестировании не всегда означает готовность продукта к релизу.</w:t>
+      </w:r>
+      <w:r>
+        <w:t xml:space="preserve"> </w:t>
+      </w:r>
+      <w:r>
+        <w:t>Система должна быть удобна пользователю в использовании и удовлетворять его ожиданиям и потребностям.</w:t>
+      </w:r>
+    </w:p>
+    <w:p/>
+    <w:p>
+      <w:pPr>
+        <w:pStyle w:val="a3"/>
+      </w:pPr>
+    </w:p>
+    <w:p>
+      <w:pPr>
+        <w:pStyle w:val="a3"/>
+      </w:pPr>
     </w:p>
     <w:p>
       <w:pPr>

</xml_diff>